<commit_message>
business discribe , some
</commit_message>
<xml_diff>
--- a/Doc/消费者业务.docx
+++ b/Doc/消费者业务.docx
@@ -12,7 +12,13 @@
         <w:rPr>
           <w:rFonts w:hint="eastAsia"/>
         </w:rPr>
-        <w:t>消费者业务</w:t>
+        <w:t>RTLM</w:t>
+      </w:r>
+      <w:r>
+        <w:rPr>
+          <w:rFonts w:hint="eastAsia"/>
+        </w:rPr>
+        <w:t>主要业务</w:t>
       </w:r>
     </w:p>
     <w:p>
@@ -21,6 +27,12 @@
           <w:rFonts w:hint="eastAsia"/>
         </w:rPr>
       </w:pPr>
+      <w:r>
+        <w:rPr>
+          <w:rFonts w:hint="eastAsia"/>
+        </w:rPr>
+        <w:t xml:space="preserve"> </w:t>
+      </w:r>
     </w:p>
     <w:p>
       <w:pPr>
@@ -32,7 +44,7 @@
         <w:rPr>
           <w:rFonts w:hint="eastAsia"/>
         </w:rPr>
-        <w:t>最初版本消费者不直接在</w:t>
+        <w:t>软件存在的目的就是为人们服务，根据</w:t>
       </w:r>
       <w:r>
         <w:rPr>
@@ -44,7 +56,7 @@
         <w:rPr>
           <w:rFonts w:hint="eastAsia"/>
         </w:rPr>
-        <w:t>中订购，</w:t>
+        <w:t>面对的不同用户，</w:t>
       </w:r>
       <w:r>
         <w:rPr>
@@ -56,7 +68,97 @@
         <w:rPr>
           <w:rFonts w:hint="eastAsia"/>
         </w:rPr>
-        <w:t>而是由客户代理。</w:t>
+        <w:t>可以将</w:t>
+      </w:r>
+      <w:r>
+        <w:rPr>
+          <w:rFonts w:hint="eastAsia"/>
+        </w:rPr>
+        <w:t>RTLM</w:t>
+      </w:r>
+      <w:r>
+        <w:rPr>
+          <w:rFonts w:hint="eastAsia"/>
+        </w:rPr>
+        <w:t>分为</w:t>
+      </w:r>
+      <w:r>
+        <w:rPr>
+          <w:rFonts w:hint="eastAsia"/>
+        </w:rPr>
+        <w:t>CCRM</w:t>
+      </w:r>
+      <w:r>
+        <w:rPr>
+          <w:rFonts w:hint="eastAsia"/>
+        </w:rPr>
+        <w:t>（消费者和</w:t>
+      </w:r>
+      <w:r>
+        <w:rPr>
+          <w:rFonts w:hint="eastAsia"/>
+        </w:rPr>
+        <w:t>客户关系管理</w:t>
+      </w:r>
+      <w:r>
+        <w:rPr>
+          <w:rFonts w:hint="eastAsia"/>
+        </w:rPr>
+        <w:t>）、</w:t>
+      </w:r>
+      <w:r>
+        <w:rPr>
+          <w:rFonts w:hint="eastAsia"/>
+        </w:rPr>
+        <w:t xml:space="preserve"> RTM</w:t>
+      </w:r>
+      <w:r>
+        <w:rPr>
+          <w:rFonts w:hint="eastAsia"/>
+        </w:rPr>
+        <w:t>（</w:t>
+      </w:r>
+      <w:r>
+        <w:rPr>
+          <w:rFonts w:hint="eastAsia"/>
+        </w:rPr>
+        <w:t>路径管理</w:t>
+      </w:r>
+      <w:r>
+        <w:rPr>
+          <w:rFonts w:hint="eastAsia"/>
+        </w:rPr>
+        <w:t>）</w:t>
+      </w:r>
+      <w:r>
+        <w:rPr>
+          <w:rFonts w:hint="eastAsia"/>
+        </w:rPr>
+        <w:t>、</w:t>
+      </w:r>
+      <w:r>
+        <w:rPr>
+          <w:rFonts w:hint="eastAsia"/>
+        </w:rPr>
+        <w:t>RM</w:t>
+      </w:r>
+      <w:r>
+        <w:rPr>
+          <w:rFonts w:hint="eastAsia"/>
+        </w:rPr>
+        <w:t>（</w:t>
+      </w:r>
+      <w:r>
+        <w:rPr>
+          <w:rFonts w:hint="eastAsia"/>
+        </w:rPr>
+        <w:t>追踪管理</w:t>
+      </w:r>
+      <w:r>
+        <w:rPr>
+          <w:rFonts w:hint="eastAsia"/>
+        </w:rPr>
+        <w:t>）</w:t>
       </w:r>
     </w:p>
     <w:p>
@@ -76,7 +178,19 @@
         <w:rPr>
           <w:rFonts w:hint="eastAsia"/>
         </w:rPr>
-        <w:t>至此，</w:t>
+        <w:t>首先先看</w:t>
+      </w:r>
+      <w:r>
+        <w:rPr>
+          <w:rFonts w:hint="eastAsia"/>
+        </w:rPr>
+        <w:t>CCRM</w:t>
+      </w:r>
+      <w:r>
+        <w:rPr>
+          <w:rFonts w:hint="eastAsia"/>
+        </w:rPr>
+        <w:t>，</w:t>
       </w:r>
       <w:r>
         <w:rPr>
@@ -88,7 +202,32 @@
         <w:rPr>
           <w:rFonts w:hint="eastAsia"/>
         </w:rPr>
-        <w:t>消费者的业务比较有限，</w:t>
+        <w:t>这部分有两个主体，消费者和客户。对于消费者来说最关心的是东西送到哪儿了，还有多久能送达，那么，针对这个需求，可以得出如下分析和结论：</w:t>
+      </w:r>
+    </w:p>
+    <w:p>
+      <w:pPr>
+        <w:rPr>
+          <w:rFonts w:hint="eastAsia"/>
+        </w:rPr>
+      </w:pPr>
+      <w:r>
+        <w:rPr>
+          <w:rFonts w:hint="eastAsia"/>
+        </w:rPr>
+        <w:tab/>
+      </w:r>
+      <w:r>
+        <w:rPr>
+          <w:rFonts w:hint="eastAsia"/>
+        </w:rPr>
+        <w:t>1</w:t>
+      </w:r>
+      <w:r>
+        <w:rPr>
+          <w:rFonts w:hint="eastAsia"/>
+        </w:rPr>
+        <w:t>、</w:t>
       </w:r>
       <w:r>
         <w:rPr>
@@ -100,7 +239,19 @@
         <w:rPr>
           <w:rFonts w:hint="eastAsia"/>
         </w:rPr>
-        <w:t>比如：</w:t>
+        <w:t>消费者</w:t>
+      </w:r>
+      <w:r>
+        <w:rPr>
+          <w:rFonts w:hint="eastAsia"/>
+        </w:rPr>
+        <w:t>搜索订单号</w:t>
+      </w:r>
+      <w:r>
+        <w:rPr>
+          <w:rFonts w:hint="eastAsia"/>
+        </w:rPr>
+        <w:t>之后要能列出所有正在派送的派送人员的位置，可以使用百度地图，在地图上标出派送员的位置，和跟消费者事先约定好转交的位置，能够一定时间段刷新位置，以达到实时追踪的效果。</w:t>
       </w:r>
     </w:p>
     <w:p>
@@ -113,6 +264,181 @@
         <w:rPr>
           <w:rFonts w:hint="eastAsia"/>
         </w:rPr>
+        <w:tab/>
+      </w:r>
+      <w:r>
+        <w:rPr>
+          <w:rFonts w:hint="eastAsia"/>
+        </w:rPr>
+        <w:t>2</w:t>
+      </w:r>
+      <w:r>
+        <w:rPr>
+          <w:rFonts w:hint="eastAsia"/>
+        </w:rPr>
+        <w:t>、如果为小成本运营，</w:t>
+      </w:r>
+      <w:r>
+        <w:rPr>
+          <w:rFonts w:hint="eastAsia"/>
+        </w:rPr>
+        <w:t xml:space="preserve"> </w:t>
+      </w:r>
+      <w:r>
+        <w:rPr>
+          <w:rFonts w:hint="eastAsia"/>
+        </w:rPr>
+        <w:t>初期，消费者</w:t>
+      </w:r>
+      <w:r>
+        <w:rPr>
+          <w:rFonts w:hint="eastAsia"/>
+        </w:rPr>
+        <w:t>不提供</w:t>
+      </w:r>
+      <w:r>
+        <w:rPr>
+          <w:rFonts w:hint="eastAsia"/>
+        </w:rPr>
+        <w:t>注册</w:t>
+      </w:r>
+      <w:r>
+        <w:rPr>
+          <w:rFonts w:hint="eastAsia"/>
+        </w:rPr>
+        <w:t>入口</w:t>
+      </w:r>
+      <w:r>
+        <w:rPr>
+          <w:rFonts w:hint="eastAsia"/>
+        </w:rPr>
+        <w:t>，</w:t>
+      </w:r>
+      <w:r>
+        <w:rPr>
+          <w:rFonts w:hint="eastAsia"/>
+        </w:rPr>
+        <w:t xml:space="preserve"> </w:t>
+      </w:r>
+      <w:r>
+        <w:rPr>
+          <w:rFonts w:hint="eastAsia"/>
+        </w:rPr>
+        <w:t>而是由申请物流的客户告知要送往的消费者地点、手机、姓名等等信息。</w:t>
+      </w:r>
+    </w:p>
+    <w:p>
+      <w:pPr>
+        <w:rPr>
+          <w:rFonts w:hint="eastAsia"/>
+        </w:rPr>
+      </w:pPr>
+      <w:r>
+        <w:rPr>
+          <w:rFonts w:hint="eastAsia"/>
+        </w:rPr>
+        <w:t xml:space="preserve">       </w:t>
+      </w:r>
+      <w:r>
+        <w:rPr>
+          <w:rFonts w:hint="eastAsia"/>
+        </w:rPr>
+        <w:t>但如果</w:t>
+      </w:r>
+      <w:r>
+        <w:rPr>
+          <w:rFonts w:hint="eastAsia"/>
+        </w:rPr>
+        <w:t>一开始便</w:t>
+      </w:r>
+      <w:r>
+        <w:rPr>
+          <w:rFonts w:hint="eastAsia"/>
+        </w:rPr>
+        <w:t>高成本运营，消费者得提供注册入口，</w:t>
+      </w:r>
+      <w:r>
+        <w:rPr>
+          <w:rFonts w:hint="eastAsia"/>
+        </w:rPr>
+        <w:t>登录成功后</w:t>
+      </w:r>
+      <w:r>
+        <w:rPr>
+          <w:rFonts w:hint="eastAsia"/>
+        </w:rPr>
+        <w:t xml:space="preserve"> </w:t>
+      </w:r>
+      <w:r>
+        <w:rPr>
+          <w:rFonts w:hint="eastAsia"/>
+        </w:rPr>
+        <w:t>能够浏览注册在系统中的商铺，</w:t>
+      </w:r>
+      <w:r>
+        <w:rPr>
+          <w:rFonts w:hint="eastAsia"/>
+        </w:rPr>
+        <w:t xml:space="preserve"> </w:t>
+      </w:r>
+      <w:r>
+        <w:rPr>
+          <w:rFonts w:hint="eastAsia"/>
+        </w:rPr>
+        <w:t>并且能够访问店铺的页面，还能够标出消费者与周围店铺的位置拱其选择</w:t>
+      </w:r>
+    </w:p>
+    <w:p>
+      <w:pPr>
+        <w:rPr>
+          <w:rFonts w:hint="eastAsia"/>
+        </w:rPr>
+      </w:pPr>
+      <w:r>
+        <w:rPr>
+          <w:rFonts w:hint="eastAsia"/>
+        </w:rPr>
+        <w:tab/>
+        <w:t xml:space="preserve">   </w:t>
+      </w:r>
+      <w:r>
+        <w:rPr>
+          <w:rFonts w:hint="eastAsia"/>
+        </w:rPr>
+        <w:t>消费者系统之后要能够查看他往期使用系统的记录，什么时候再哪儿买了什么东西等等</w:t>
+      </w:r>
+    </w:p>
+    <w:p>
+      <w:pPr>
+        <w:rPr>
+          <w:rFonts w:hint="eastAsia"/>
+        </w:rPr>
+      </w:pPr>
+    </w:p>
+    <w:p>
+      <w:pPr>
+        <w:rPr>
+          <w:rFonts w:hint="eastAsia"/>
+        </w:rPr>
+      </w:pPr>
+      <w:r>
+        <w:rPr>
+          <w:rFonts w:hint="eastAsia"/>
+        </w:rPr>
+        <w:t>针对另一个主体客户而言：</w:t>
+      </w:r>
+    </w:p>
+    <w:p>
+      <w:pPr>
+        <w:rPr>
+          <w:rFonts w:hint="eastAsia"/>
+        </w:rPr>
+      </w:pPr>
+      <w:r>
+        <w:rPr>
+          <w:rFonts w:hint="eastAsia"/>
+        </w:rPr>
+        <w:tab/>
         <w:t>1</w:t>
       </w:r>
       <w:r>
@@ -131,7 +457,13 @@
         <w:rPr>
           <w:rFonts w:hint="eastAsia"/>
         </w:rPr>
-        <w:t>登陆注册</w:t>
+        <w:t>客户需要事先在系统中注册商铺</w:t>
+      </w:r>
+      <w:r>
+        <w:rPr>
+          <w:rFonts w:hint="eastAsia"/>
+        </w:rPr>
+        <w:t>，记录商铺名称，位置，坐标以及下班时间等信息。</w:t>
       </w:r>
     </w:p>
     <w:p>
@@ -144,6 +476,7 @@
         <w:rPr>
           <w:rFonts w:hint="eastAsia"/>
         </w:rPr>
+        <w:tab/>
         <w:t>2</w:t>
       </w:r>
       <w:r>
@@ -156,21 +489,8 @@
         <w:rPr>
           <w:rFonts w:hint="eastAsia"/>
         </w:rPr>
-        <w:t xml:space="preserve"> </w:t>
-      </w:r>
-      <w:r>
-        <w:rPr>
-          <w:rFonts w:hint="eastAsia"/>
-        </w:rPr>
-        <w:t>查看订单状态和位置</w:t>
-      </w:r>
-    </w:p>
-    <w:p>
-      <w:pPr>
-        <w:rPr>
-          <w:rFonts w:hint="eastAsia"/>
-        </w:rPr>
-      </w:pPr>
+        <w:t>向系统提交物流请求，因该包括：目的地，联系人或者手机号码，必要时的还可以包括物品的</w:t>
+      </w:r>
       <w:r>
         <w:rPr>
           <w:rFonts w:hint="eastAsia"/>
@@ -181,39 +501,13 @@
         <w:rPr>
           <w:rFonts w:hint="eastAsia"/>
         </w:rPr>
-        <w:t>、</w:t>
-      </w:r>
-      <w:r>
-        <w:rPr>
-          <w:rFonts w:hint="eastAsia"/>
-        </w:rPr>
-        <w:t xml:space="preserve"> </w:t>
-      </w:r>
-      <w:r>
-        <w:rPr>
-          <w:rFonts w:hint="eastAsia"/>
-        </w:rPr>
-        <w:t>查看历史订单</w:t>
-      </w:r>
-    </w:p>
-    <w:p>
-      <w:r>
-        <w:rPr>
-          <w:rFonts w:hint="eastAsia"/>
-        </w:rPr>
-        <w:t>4</w:t>
-      </w:r>
-      <w:r>
-        <w:rPr>
-          <w:rFonts w:hint="eastAsia"/>
-        </w:rPr>
-        <w:t>、</w:t>
-      </w:r>
-      <w:r>
-        <w:rPr>
-          <w:rFonts w:hint="eastAsia"/>
-        </w:rPr>
-        <w:t xml:space="preserve"> </w:t>
+        <w:t>维和重量</w:t>
+      </w:r>
+      <w:r>
+        <w:rPr>
+          <w:rFonts w:hint="eastAsia"/>
+        </w:rPr>
+        <w:t>。</w:t>
       </w:r>
       <w:bookmarkStart w:id="0" w:name="_GoBack"/>
       <w:bookmarkEnd w:id="0"/>
@@ -226,6 +520,44 @@
     </w:sectPr>
   </w:body>
 </w:document>
+</file>
+
+<file path=word/endnotes.xml><?xml version="1.0" encoding="utf-8"?>
+<w:endnotes xmlns:wpc="http://schemas.microsoft.com/office/word/2010/wordprocessingCanvas" xmlns:mc="http://schemas.openxmlformats.org/markup-compatibility/2006" xmlns:o="urn:schemas-microsoft-com:office:office" xmlns:r="http://schemas.openxmlformats.org/officeDocument/2006/relationships" xmlns:m="http://schemas.openxmlformats.org/officeDocument/2006/math" xmlns:v="urn:schemas-microsoft-com:vml" xmlns:wp14="http://schemas.microsoft.com/office/word/2010/wordprocessingDrawing" xmlns:wp="http://schemas.openxmlformats.org/drawingml/2006/wordprocessingDrawing" xmlns:w10="urn:schemas-microsoft-com:office:word" xmlns:w="http://schemas.openxmlformats.org/wordprocessingml/2006/main" xmlns:w14="http://schemas.microsoft.com/office/word/2010/wordml" xmlns:wpg="http://schemas.microsoft.com/office/word/2010/wordprocessingGroup" xmlns:wpi="http://schemas.microsoft.com/office/word/2010/wordprocessingInk" xmlns:wne="http://schemas.microsoft.com/office/word/2006/wordml" xmlns:wps="http://schemas.microsoft.com/office/word/2010/wordprocessingShape" mc:Ignorable="w14 wp14">
+  <w:endnote w:type="separator" w:id="-1">
+    <w:p>
+      <w:r>
+        <w:separator/>
+      </w:r>
+    </w:p>
+  </w:endnote>
+  <w:endnote w:type="continuationSeparator" w:id="0">
+    <w:p>
+      <w:r>
+        <w:continuationSeparator/>
+      </w:r>
+    </w:p>
+  </w:endnote>
+</w:endnotes>
+</file>
+
+<file path=word/footnotes.xml><?xml version="1.0" encoding="utf-8"?>
+<w:footnotes xmlns:wpc="http://schemas.microsoft.com/office/word/2010/wordprocessingCanvas" xmlns:mc="http://schemas.openxmlformats.org/markup-compatibility/2006" xmlns:o="urn:schemas-microsoft-com:office:office" xmlns:r="http://schemas.openxmlformats.org/officeDocument/2006/relationships" xmlns:m="http://schemas.openxmlformats.org/officeDocument/2006/math" xmlns:v="urn:schemas-microsoft-com:vml" xmlns:wp14="http://schemas.microsoft.com/office/word/2010/wordprocessingDrawing" xmlns:wp="http://schemas.openxmlformats.org/drawingml/2006/wordprocessingDrawing" xmlns:w10="urn:schemas-microsoft-com:office:word" xmlns:w="http://schemas.openxmlformats.org/wordprocessingml/2006/main" xmlns:w14="http://schemas.microsoft.com/office/word/2010/wordml" xmlns:wpg="http://schemas.microsoft.com/office/word/2010/wordprocessingGroup" xmlns:wpi="http://schemas.microsoft.com/office/word/2010/wordprocessingInk" xmlns:wne="http://schemas.microsoft.com/office/word/2006/wordml" xmlns:wps="http://schemas.microsoft.com/office/word/2010/wordprocessingShape" mc:Ignorable="w14 wp14">
+  <w:footnote w:type="separator" w:id="-1">
+    <w:p>
+      <w:r>
+        <w:separator/>
+      </w:r>
+    </w:p>
+  </w:footnote>
+  <w:footnote w:type="continuationSeparator" w:id="0">
+    <w:p>
+      <w:r>
+        <w:continuationSeparator/>
+      </w:r>
+    </w:p>
+  </w:footnote>
+</w:footnotes>
 </file>
 
 <file path=word/styles.xml><?xml version="1.0" encoding="utf-8"?>
@@ -415,6 +747,71 @@
     <w:uiPriority w:val="99"/>
     <w:semiHidden/>
     <w:unhideWhenUsed/>
+  </w:style>
+  <w:style w:type="paragraph" w:styleId="a3">
+    <w:name w:val="header"/>
+    <w:basedOn w:val="a"/>
+    <w:link w:val="Char"/>
+    <w:uiPriority w:val="99"/>
+    <w:unhideWhenUsed/>
+    <w:rsid w:val="00F23E06"/>
+    <w:pPr>
+      <w:pBdr>
+        <w:bottom w:val="single" w:sz="6" w:space="1" w:color="auto"/>
+      </w:pBdr>
+      <w:tabs>
+        <w:tab w:val="center" w:pos="4153"/>
+        <w:tab w:val="right" w:pos="8306"/>
+      </w:tabs>
+      <w:snapToGrid w:val="0"/>
+      <w:jc w:val="center"/>
+    </w:pPr>
+    <w:rPr>
+      <w:sz w:val="18"/>
+      <w:szCs w:val="18"/>
+    </w:rPr>
+  </w:style>
+  <w:style w:type="character" w:customStyle="1" w:styleId="Char">
+    <w:name w:val="页眉 Char"/>
+    <w:basedOn w:val="a0"/>
+    <w:link w:val="a3"/>
+    <w:uiPriority w:val="99"/>
+    <w:rsid w:val="00F23E06"/>
+    <w:rPr>
+      <w:sz w:val="18"/>
+      <w:szCs w:val="18"/>
+    </w:rPr>
+  </w:style>
+  <w:style w:type="paragraph" w:styleId="a4">
+    <w:name w:val="footer"/>
+    <w:basedOn w:val="a"/>
+    <w:link w:val="Char0"/>
+    <w:uiPriority w:val="99"/>
+    <w:unhideWhenUsed/>
+    <w:rsid w:val="00F23E06"/>
+    <w:pPr>
+      <w:tabs>
+        <w:tab w:val="center" w:pos="4153"/>
+        <w:tab w:val="right" w:pos="8306"/>
+      </w:tabs>
+      <w:snapToGrid w:val="0"/>
+      <w:jc w:val="left"/>
+    </w:pPr>
+    <w:rPr>
+      <w:sz w:val="18"/>
+      <w:szCs w:val="18"/>
+    </w:rPr>
+  </w:style>
+  <w:style w:type="character" w:customStyle="1" w:styleId="Char0">
+    <w:name w:val="页脚 Char"/>
+    <w:basedOn w:val="a0"/>
+    <w:link w:val="a4"/>
+    <w:uiPriority w:val="99"/>
+    <w:rsid w:val="00F23E06"/>
+    <w:rPr>
+      <w:sz w:val="18"/>
+      <w:szCs w:val="18"/>
+    </w:rPr>
   </w:style>
 </w:styles>
 </file>
@@ -606,6 +1003,71 @@
     <w:uiPriority w:val="99"/>
     <w:semiHidden/>
     <w:unhideWhenUsed/>
+  </w:style>
+  <w:style w:type="paragraph" w:styleId="a3">
+    <w:name w:val="header"/>
+    <w:basedOn w:val="a"/>
+    <w:link w:val="Char"/>
+    <w:uiPriority w:val="99"/>
+    <w:unhideWhenUsed/>
+    <w:rsid w:val="00F23E06"/>
+    <w:pPr>
+      <w:pBdr>
+        <w:bottom w:val="single" w:sz="6" w:space="1" w:color="auto"/>
+      </w:pBdr>
+      <w:tabs>
+        <w:tab w:val="center" w:pos="4153"/>
+        <w:tab w:val="right" w:pos="8306"/>
+      </w:tabs>
+      <w:snapToGrid w:val="0"/>
+      <w:jc w:val="center"/>
+    </w:pPr>
+    <w:rPr>
+      <w:sz w:val="18"/>
+      <w:szCs w:val="18"/>
+    </w:rPr>
+  </w:style>
+  <w:style w:type="character" w:customStyle="1" w:styleId="Char">
+    <w:name w:val="页眉 Char"/>
+    <w:basedOn w:val="a0"/>
+    <w:link w:val="a3"/>
+    <w:uiPriority w:val="99"/>
+    <w:rsid w:val="00F23E06"/>
+    <w:rPr>
+      <w:sz w:val="18"/>
+      <w:szCs w:val="18"/>
+    </w:rPr>
+  </w:style>
+  <w:style w:type="paragraph" w:styleId="a4">
+    <w:name w:val="footer"/>
+    <w:basedOn w:val="a"/>
+    <w:link w:val="Char0"/>
+    <w:uiPriority w:val="99"/>
+    <w:unhideWhenUsed/>
+    <w:rsid w:val="00F23E06"/>
+    <w:pPr>
+      <w:tabs>
+        <w:tab w:val="center" w:pos="4153"/>
+        <w:tab w:val="right" w:pos="8306"/>
+      </w:tabs>
+      <w:snapToGrid w:val="0"/>
+      <w:jc w:val="left"/>
+    </w:pPr>
+    <w:rPr>
+      <w:sz w:val="18"/>
+      <w:szCs w:val="18"/>
+    </w:rPr>
+  </w:style>
+  <w:style w:type="character" w:customStyle="1" w:styleId="Char0">
+    <w:name w:val="页脚 Char"/>
+    <w:basedOn w:val="a0"/>
+    <w:link w:val="a4"/>
+    <w:uiPriority w:val="99"/>
+    <w:rsid w:val="00F23E06"/>
+    <w:rPr>
+      <w:sz w:val="18"/>
+      <w:szCs w:val="18"/>
+    </w:rPr>
   </w:style>
 </w:styles>
 </file>

</xml_diff>